<commit_message>
Writing a new Article
</commit_message>
<xml_diff>
--- a/Articles/2025/1-Blender-Continued/8-Creating-Curves/1-Drawing-A-Curve/No Images 1 Drawing a Curve.docx
+++ b/Articles/2025/1-Blender-Continued/8-Creating-Curves/1-Drawing-A-Curve/No Images 1 Drawing a Curve.docx
@@ -1565,6 +1565,7 @@
       <w:r>
         <w:t xml:space="preserve">Now scroll down in the panel until you see the </w:t>
       </w:r>
+      <w:proofErr w:type="gramStart"/>
       <w:r>
         <w:rPr>
           <w:rStyle w:val="BlueBoldenChar"/>
@@ -1572,6 +1573,7 @@
         </w:rPr>
         <w:t>Geometry</w:t>
       </w:r>
+      <w:proofErr w:type="gramEnd"/>
       <w:r>
         <w:t xml:space="preserve"> section.</w:t>
       </w:r>
@@ -1606,6 +1608,7 @@
       <w:r>
         <w:t xml:space="preserve">Scroll down further in the </w:t>
       </w:r>
+      <w:proofErr w:type="gramStart"/>
       <w:r>
         <w:rPr>
           <w:rStyle w:val="BlueBoldenChar"/>
@@ -1618,7 +1621,15 @@
           <w:rStyle w:val="BlueBoldenChar"/>
           <w:rFonts w:eastAsiaTheme="minorHAnsi"/>
         </w:rPr>
-        <w:t xml:space="preserve">eometry </w:t>
+        <w:t>eometry</w:t>
+      </w:r>
+      <w:proofErr w:type="gramEnd"/>
+      <w:r>
+        <w:rPr>
+          <w:rStyle w:val="BlueBoldenChar"/>
+          <w:rFonts w:eastAsiaTheme="minorHAnsi"/>
+        </w:rPr>
+        <w:t xml:space="preserve"> </w:t>
       </w:r>
       <w:r>
         <w:t xml:space="preserve">section to find </w:t>
@@ -1706,6 +1717,7 @@
       <w:r>
         <w:t xml:space="preserve">to </w:t>
       </w:r>
+      <w:proofErr w:type="gramStart"/>
       <w:r>
         <w:rPr>
           <w:rStyle w:val="BlueBoldenChar"/>
@@ -1721,7 +1733,11 @@
         <w:t xml:space="preserve"> </w:t>
       </w:r>
       <w:r>
-        <w:t>. The 4 given here is what Blender started the resolution setting to begin with.</w:t>
+        <w:t>.</w:t>
+      </w:r>
+      <w:proofErr w:type="gramEnd"/>
+      <w:r>
+        <w:t xml:space="preserve"> The 4 given here is what Blender started the resolution setting to begin with.</w:t>
       </w:r>
     </w:p>
     <w:p>

</xml_diff>